<commit_message>
Engenharia - Cenário de teste: Execução da apresentação
</commit_message>
<xml_diff>
--- a/Engenharia/Casos de Testes/Cenários de Testes/Script para apresentacao_Sprint11.docx
+++ b/Engenharia/Casos de Testes/Cenários de Testes/Script para apresentacao_Sprint11.docx
@@ -25,46 +25,166 @@
         <w:rPr>
           <w:rFonts w:ascii="Calibri" w:eastAsia="Calibri" w:hAnsi="Calibri" w:cs="Calibri"/>
         </w:rPr>
-        <w:t>Pré-Condição – Ter pelo menos 2 Empreendedores e 2 Gerentes Cadastrados</w:t>
-      </w:r>
-    </w:p>
-    <w:p>
-      <w:pPr>
-        <w:rPr>
-          <w:rFonts w:ascii="Calibri" w:eastAsia="Calibri" w:hAnsi="Calibri" w:cs="Calibri"/>
-        </w:rPr>
-      </w:pPr>
-      <w:r>
-        <w:rPr>
-          <w:rFonts w:ascii="Calibri" w:eastAsia="Calibri" w:hAnsi="Calibri" w:cs="Calibri"/>
-        </w:rPr>
-        <w:t>Pré –Condição – Ter pelo menos 2 Projetos cadastrados em cada Status</w:t>
-      </w:r>
-    </w:p>
-    <w:p>
-      <w:pPr>
-        <w:rPr>
-          <w:rFonts w:ascii="Calibri" w:eastAsia="Calibri" w:hAnsi="Calibri" w:cs="Calibri"/>
-        </w:rPr>
-      </w:pPr>
-      <w:r>
-        <w:rPr>
-          <w:rFonts w:ascii="Calibri" w:eastAsia="Calibri" w:hAnsi="Calibri" w:cs="Calibri"/>
-        </w:rPr>
-        <w:t xml:space="preserve">Para </w:t>
-      </w:r>
-      <w:r>
-        <w:rPr>
-          <w:rFonts w:ascii="Calibri" w:eastAsia="Calibri" w:hAnsi="Calibri" w:cs="Calibri"/>
-        </w:rPr>
-        <w:t xml:space="preserve">a </w:t>
-      </w:r>
-      <w:r>
-        <w:rPr>
-          <w:rFonts w:ascii="Calibri" w:eastAsia="Calibri" w:hAnsi="Calibri" w:cs="Calibri"/>
-        </w:rPr>
-        <w:t>apresentação segue o workflow:</w:t>
-      </w:r>
+        <w:t xml:space="preserve">Pré-Condição – Ter pelo menos </w:t>
+      </w:r>
+      <w:proofErr w:type="gramStart"/>
+      <w:r>
+        <w:rPr>
+          <w:rFonts w:ascii="Calibri" w:eastAsia="Calibri" w:hAnsi="Calibri" w:cs="Calibri"/>
+        </w:rPr>
+        <w:t>1</w:t>
+      </w:r>
+      <w:proofErr w:type="gramEnd"/>
+      <w:r>
+        <w:rPr>
+          <w:rFonts w:ascii="Calibri" w:eastAsia="Calibri" w:hAnsi="Calibri" w:cs="Calibri"/>
+        </w:rPr>
+        <w:t xml:space="preserve"> Empreendedor e 1 Gerente Cadastrado</w:t>
+      </w:r>
+      <w:r>
+        <w:rPr>
+          <w:rFonts w:ascii="Calibri" w:eastAsia="Calibri" w:hAnsi="Calibri" w:cs="Calibri"/>
+        </w:rPr>
+        <w:t>;</w:t>
+      </w:r>
+    </w:p>
+    <w:p>
+      <w:pPr>
+        <w:rPr>
+          <w:rFonts w:ascii="Calibri" w:eastAsia="Calibri" w:hAnsi="Calibri" w:cs="Calibri"/>
+        </w:rPr>
+      </w:pPr>
+      <w:r>
+        <w:rPr>
+          <w:rFonts w:ascii="Calibri" w:eastAsia="Calibri" w:hAnsi="Calibri" w:cs="Calibri"/>
+        </w:rPr>
+        <w:t xml:space="preserve">Usuário empreendedor </w:t>
+      </w:r>
+      <w:proofErr w:type="gramStart"/>
+      <w:r>
+        <w:rPr>
+          <w:rFonts w:ascii="Calibri" w:eastAsia="Calibri" w:hAnsi="Calibri" w:cs="Calibri"/>
+        </w:rPr>
+        <w:t>1</w:t>
+      </w:r>
+      <w:proofErr w:type="gramEnd"/>
+      <w:r>
+        <w:rPr>
+          <w:rFonts w:ascii="Calibri" w:eastAsia="Calibri" w:hAnsi="Calibri" w:cs="Calibri"/>
+        </w:rPr>
+        <w:t>:</w:t>
+      </w:r>
+      <w:r>
+        <w:rPr>
+          <w:rFonts w:ascii="Calibri" w:eastAsia="Calibri" w:hAnsi="Calibri" w:cs="Calibri"/>
+        </w:rPr>
+        <w:br/>
+      </w:r>
+      <w:proofErr w:type="spellStart"/>
+      <w:r>
+        <w:rPr>
+          <w:rFonts w:ascii="Calibri" w:eastAsia="Calibri" w:hAnsi="Calibri" w:cs="Calibri"/>
+        </w:rPr>
+        <w:t>email</w:t>
+      </w:r>
+      <w:proofErr w:type="spellEnd"/>
+      <w:r>
+        <w:rPr>
+          <w:rFonts w:ascii="Calibri" w:eastAsia="Calibri" w:hAnsi="Calibri" w:cs="Calibri"/>
+        </w:rPr>
+        <w:t>:</w:t>
+      </w:r>
+      <w:r>
+        <w:rPr>
+          <w:rFonts w:ascii="Calibri" w:eastAsia="Calibri" w:hAnsi="Calibri" w:cs="Calibri"/>
+        </w:rPr>
+        <w:br/>
+        <w:t>senha:</w:t>
+      </w:r>
+    </w:p>
+    <w:p>
+      <w:pPr>
+        <w:rPr>
+          <w:rFonts w:ascii="Calibri" w:eastAsia="Calibri" w:hAnsi="Calibri" w:cs="Calibri"/>
+        </w:rPr>
+      </w:pPr>
+      <w:r>
+        <w:rPr>
+          <w:rFonts w:ascii="Calibri" w:eastAsia="Calibri" w:hAnsi="Calibri" w:cs="Calibri"/>
+        </w:rPr>
+        <w:t xml:space="preserve">Usuário Gerente de relacionamentos </w:t>
+      </w:r>
+      <w:proofErr w:type="gramStart"/>
+      <w:r>
+        <w:rPr>
+          <w:rFonts w:ascii="Calibri" w:eastAsia="Calibri" w:hAnsi="Calibri" w:cs="Calibri"/>
+        </w:rPr>
+        <w:t>1</w:t>
+      </w:r>
+      <w:proofErr w:type="gramEnd"/>
+      <w:r>
+        <w:rPr>
+          <w:rFonts w:ascii="Calibri" w:eastAsia="Calibri" w:hAnsi="Calibri" w:cs="Calibri"/>
+        </w:rPr>
+        <w:t>:</w:t>
+      </w:r>
+      <w:r>
+        <w:rPr>
+          <w:rFonts w:ascii="Calibri" w:eastAsia="Calibri" w:hAnsi="Calibri" w:cs="Calibri"/>
+        </w:rPr>
+        <w:br/>
+      </w:r>
+      <w:proofErr w:type="spellStart"/>
+      <w:r>
+        <w:rPr>
+          <w:rFonts w:ascii="Calibri" w:eastAsia="Calibri" w:hAnsi="Calibri" w:cs="Calibri"/>
+        </w:rPr>
+        <w:t>email</w:t>
+      </w:r>
+      <w:proofErr w:type="spellEnd"/>
+      <w:r>
+        <w:rPr>
+          <w:rFonts w:ascii="Calibri" w:eastAsia="Calibri" w:hAnsi="Calibri" w:cs="Calibri"/>
+        </w:rPr>
+        <w:t>:</w:t>
+      </w:r>
+      <w:r>
+        <w:rPr>
+          <w:rFonts w:ascii="Calibri" w:eastAsia="Calibri" w:hAnsi="Calibri" w:cs="Calibri"/>
+        </w:rPr>
+        <w:br/>
+        <w:t>senha:</w:t>
+      </w:r>
+    </w:p>
+    <w:p>
+      <w:pPr>
+        <w:rPr>
+          <w:rFonts w:ascii="Calibri" w:eastAsia="Calibri" w:hAnsi="Calibri" w:cs="Calibri"/>
+        </w:rPr>
+      </w:pPr>
+      <w:r>
+        <w:rPr>
+          <w:rFonts w:ascii="Calibri" w:eastAsia="Calibri" w:hAnsi="Calibri" w:cs="Calibri"/>
+        </w:rPr>
+        <w:t>Para a apresentação segue o workflow:</w:t>
+      </w:r>
+    </w:p>
+    <w:p>
+      <w:pPr>
+        <w:rPr>
+          <w:rFonts w:ascii="Calibri" w:eastAsia="Calibri" w:hAnsi="Calibri" w:cs="Calibri"/>
+          <w:i/>
+        </w:rPr>
+      </w:pPr>
+      <w:r>
+        <w:rPr>
+          <w:rFonts w:ascii="Calibri" w:eastAsia="Calibri" w:hAnsi="Calibri" w:cs="Calibri"/>
+          <w:i/>
+        </w:rPr>
+        <w:t>MGP 56 – Redefinir status do projeto</w:t>
+      </w:r>
+      <w:bookmarkStart w:id="0" w:name="_GoBack"/>
+      <w:bookmarkEnd w:id="0"/>
     </w:p>
     <w:p>
       <w:pPr>
@@ -83,7 +203,99 @@
           <w:rFonts w:ascii="Calibri" w:eastAsia="Calibri" w:hAnsi="Calibri" w:cs="Calibri"/>
           <w:b/>
         </w:rPr>
-        <w:t>Usuário empreendedor:</w:t>
+        <w:t>Usuário empreendedor</w:t>
+      </w:r>
+      <w:r>
+        <w:rPr>
+          <w:rFonts w:ascii="Calibri" w:eastAsia="Calibri" w:hAnsi="Calibri" w:cs="Calibri"/>
+          <w:b/>
+        </w:rPr>
+        <w:t xml:space="preserve"> </w:t>
+      </w:r>
+      <w:proofErr w:type="gramStart"/>
+      <w:r>
+        <w:rPr>
+          <w:rFonts w:ascii="Calibri" w:eastAsia="Calibri" w:hAnsi="Calibri" w:cs="Calibri"/>
+          <w:b/>
+        </w:rPr>
+        <w:t>1</w:t>
+      </w:r>
+      <w:proofErr w:type="gramEnd"/>
+      <w:r>
+        <w:rPr>
+          <w:rFonts w:ascii="Calibri" w:eastAsia="Calibri" w:hAnsi="Calibri" w:cs="Calibri"/>
+          <w:b/>
+        </w:rPr>
+        <w:t>:</w:t>
+      </w:r>
+    </w:p>
+    <w:p>
+      <w:pPr>
+        <w:ind w:left="360"/>
+      </w:pPr>
+      <w:r>
+        <w:t>- Apresentar tabelas de plano de negócios com os novos status. (</w:t>
+      </w:r>
+      <w:r>
+        <w:rPr>
+          <w:color w:val="FF0000"/>
+        </w:rPr>
+        <w:t xml:space="preserve">Pelo menos </w:t>
+      </w:r>
+      <w:proofErr w:type="gramStart"/>
+      <w:r>
+        <w:rPr>
+          <w:color w:val="FF0000"/>
+        </w:rPr>
+        <w:t>1</w:t>
+      </w:r>
+      <w:proofErr w:type="gramEnd"/>
+      <w:r>
+        <w:rPr>
+          <w:color w:val="FF0000"/>
+        </w:rPr>
+        <w:t xml:space="preserve"> plano de cada status</w:t>
+      </w:r>
+      <w:r>
+        <w:t>);</w:t>
+      </w:r>
+    </w:p>
+    <w:p>
+      <w:pPr>
+        <w:ind w:left="360"/>
+      </w:pPr>
+      <w:r>
+        <w:t>- Abrir um plano que está EM ELABORAÇÃO (</w:t>
+      </w:r>
+      <w:r>
+        <w:rPr>
+          <w:color w:val="FF0000"/>
+        </w:rPr>
+        <w:t>nome do plano</w:t>
+      </w:r>
+      <w:r>
+        <w:rPr>
+          <w:color w:val="FF0000"/>
+        </w:rPr>
+        <w:t>1</w:t>
+      </w:r>
+      <w:r>
+        <w:t>), terminar de preencher e submeter. Apresentar na tabela de planos de negócios o plano (</w:t>
+      </w:r>
+      <w:r>
+        <w:rPr>
+          <w:color w:val="FF0000"/>
+        </w:rPr>
+        <w:t>nome do plano</w:t>
+      </w:r>
+      <w:r>
+        <w:rPr>
+          <w:color w:val="FF0000"/>
+        </w:rPr>
+        <w:t>1</w:t>
+      </w:r>
+      <w:r>
+        <w:t>) e mostrar o status como “Submetido”</w:t>
       </w:r>
     </w:p>
     <w:p>
@@ -103,34 +315,365 @@
           <w:rFonts w:ascii="Calibri" w:eastAsia="Calibri" w:hAnsi="Calibri" w:cs="Calibri"/>
           <w:b/>
         </w:rPr>
-        <w:t>Usuário gerente de relacionamentos:</w:t>
-      </w:r>
-    </w:p>
-    <w:p>
-      <w:r>
-        <w:t>- Redefinir status do projeto: apresentar os novos nomes dos status (empreendedor e gerente de relacionamentos)</w:t>
-      </w:r>
-    </w:p>
-    <w:p>
-      <w:r>
-        <w:t xml:space="preserve">- Design do Resultado e Fazer melhoria: apresentar </w:t>
-      </w:r>
-      <w:r>
-        <w:t>o workflow e a tela de revisar plano. Fazer alterações e Re-submeter plano.</w:t>
-      </w:r>
-    </w:p>
-    <w:p>
-      <w:r>
-        <w:t>- Submeter pré-avaliação. Como gerente, avaliar um plano e submeter a pré-avaliação.</w:t>
-      </w:r>
-      <w:bookmarkStart w:id="0" w:name="_GoBack"/>
-      <w:bookmarkEnd w:id="0"/>
-    </w:p>
-    <w:p>
-      <w:r>
-        <w:t>- Filtrar: apresentar cada um dos filtros e o buscar.</w:t>
-      </w:r>
-    </w:p>
+        <w:t>Usuário gerente de relacionamentos</w:t>
+      </w:r>
+      <w:r>
+        <w:rPr>
+          <w:rFonts w:ascii="Calibri" w:eastAsia="Calibri" w:hAnsi="Calibri" w:cs="Calibri"/>
+          <w:b/>
+        </w:rPr>
+        <w:t xml:space="preserve"> </w:t>
+      </w:r>
+      <w:proofErr w:type="gramStart"/>
+      <w:r>
+        <w:rPr>
+          <w:rFonts w:ascii="Calibri" w:eastAsia="Calibri" w:hAnsi="Calibri" w:cs="Calibri"/>
+          <w:b/>
+        </w:rPr>
+        <w:t>1</w:t>
+      </w:r>
+      <w:proofErr w:type="gramEnd"/>
+      <w:r>
+        <w:rPr>
+          <w:rFonts w:ascii="Calibri" w:eastAsia="Calibri" w:hAnsi="Calibri" w:cs="Calibri"/>
+          <w:b/>
+        </w:rPr>
+        <w:t>:</w:t>
+      </w:r>
+    </w:p>
+    <w:p>
+      <w:pPr>
+        <w:ind w:left="360"/>
+      </w:pPr>
+      <w:r>
+        <w:t>- Apresentar tabelas de plano de negócios com os novos status. (</w:t>
+      </w:r>
+      <w:r>
+        <w:rPr>
+          <w:color w:val="FF0000"/>
+        </w:rPr>
+        <w:t xml:space="preserve">Pelo menos </w:t>
+      </w:r>
+      <w:proofErr w:type="gramStart"/>
+      <w:r>
+        <w:rPr>
+          <w:color w:val="FF0000"/>
+        </w:rPr>
+        <w:t>1</w:t>
+      </w:r>
+      <w:proofErr w:type="gramEnd"/>
+      <w:r>
+        <w:rPr>
+          <w:color w:val="FF0000"/>
+        </w:rPr>
+        <w:t xml:space="preserve"> plano de cada status</w:t>
+      </w:r>
+      <w:r>
+        <w:t>); Mostrar o plano (</w:t>
+      </w:r>
+      <w:r>
+        <w:rPr>
+          <w:color w:val="FF0000"/>
+        </w:rPr>
+        <w:t>nome do plano</w:t>
+      </w:r>
+      <w:r>
+        <w:rPr>
+          <w:color w:val="FF0000"/>
+        </w:rPr>
+        <w:t>1</w:t>
+      </w:r>
+      <w:r>
+        <w:t>) na tabela.</w:t>
+      </w:r>
+    </w:p>
+    <w:p>
+      <w:pPr>
+        <w:ind w:left="360"/>
+      </w:pPr>
+      <w:r>
+        <w:t>- Abrir um plano que está SUBMETIDO (</w:t>
+      </w:r>
+      <w:r>
+        <w:rPr>
+          <w:color w:val="FF0000"/>
+        </w:rPr>
+        <w:t>nome do plano</w:t>
+      </w:r>
+      <w:r>
+        <w:rPr>
+          <w:color w:val="FF0000"/>
+        </w:rPr>
+        <w:t>1</w:t>
+      </w:r>
+      <w:r>
+        <w:t xml:space="preserve">), </w:t>
+      </w:r>
+      <w:r>
+        <w:t>iniciar avaliação e não terminar</w:t>
+      </w:r>
+      <w:r>
+        <w:t>.</w:t>
+      </w:r>
+      <w:r>
+        <w:t xml:space="preserve"> </w:t>
+      </w:r>
+      <w:r>
+        <w:t xml:space="preserve"> Apresentar na tabela de planos de negócios o plano (</w:t>
+      </w:r>
+      <w:r>
+        <w:rPr>
+          <w:color w:val="FF0000"/>
+        </w:rPr>
+        <w:t>nome do plano</w:t>
+      </w:r>
+      <w:r>
+        <w:rPr>
+          <w:color w:val="FF0000"/>
+        </w:rPr>
+        <w:t>1</w:t>
+      </w:r>
+      <w:r>
+        <w:t>) e mostrar o status como “</w:t>
+      </w:r>
+      <w:r>
+        <w:t>Em pré-avaliação</w:t>
+      </w:r>
+      <w:r>
+        <w:t>”</w:t>
+      </w:r>
+      <w:r>
+        <w:t>.</w:t>
+      </w:r>
+    </w:p>
+    <w:p>
+      <w:pPr>
+        <w:rPr>
+          <w:i/>
+        </w:rPr>
+      </w:pPr>
+      <w:r>
+        <w:rPr>
+          <w:i/>
+        </w:rPr>
+        <w:t>MPG 27 – Submeter pré-avaliação</w:t>
+      </w:r>
+    </w:p>
+    <w:p>
+      <w:pPr>
+        <w:numPr>
+          <w:ilvl w:val="0"/>
+          <w:numId w:val="1"/>
+        </w:numPr>
+        <w:ind w:left="720" w:hanging="360"/>
+        <w:rPr>
+          <w:rFonts w:ascii="Calibri" w:eastAsia="Calibri" w:hAnsi="Calibri" w:cs="Calibri"/>
+          <w:b/>
+        </w:rPr>
+      </w:pPr>
+      <w:r>
+        <w:rPr>
+          <w:rFonts w:ascii="Calibri" w:eastAsia="Calibri" w:hAnsi="Calibri" w:cs="Calibri"/>
+          <w:b/>
+        </w:rPr>
+        <w:t xml:space="preserve">Usuário gerente de relacionamentos </w:t>
+      </w:r>
+      <w:proofErr w:type="gramStart"/>
+      <w:r>
+        <w:rPr>
+          <w:rFonts w:ascii="Calibri" w:eastAsia="Calibri" w:hAnsi="Calibri" w:cs="Calibri"/>
+          <w:b/>
+        </w:rPr>
+        <w:t>1</w:t>
+      </w:r>
+      <w:proofErr w:type="gramEnd"/>
+      <w:r>
+        <w:rPr>
+          <w:rFonts w:ascii="Calibri" w:eastAsia="Calibri" w:hAnsi="Calibri" w:cs="Calibri"/>
+          <w:b/>
+        </w:rPr>
+        <w:t>:</w:t>
+      </w:r>
+    </w:p>
+    <w:p>
+      <w:pPr>
+        <w:ind w:left="360"/>
+      </w:pPr>
+      <w:r>
+        <w:t>- Abrir um plano que está em pré-avaliação (</w:t>
+      </w:r>
+      <w:r>
+        <w:rPr>
+          <w:color w:val="FF0000"/>
+        </w:rPr>
+        <w:t>nome do plano</w:t>
+      </w:r>
+      <w:r>
+        <w:rPr>
+          <w:color w:val="FF0000"/>
+        </w:rPr>
+        <w:t>2</w:t>
+      </w:r>
+      <w:r>
+        <w:t>), iniciar avaliaçã</w:t>
+      </w:r>
+      <w:r>
+        <w:t>o e terminar avaliação considerando</w:t>
+      </w:r>
+      <w:r>
+        <w:t xml:space="preserve"> </w:t>
+      </w:r>
+      <w:r>
+        <w:t xml:space="preserve">que </w:t>
+      </w:r>
+      <w:r>
+        <w:t>o projeto</w:t>
+      </w:r>
+      <w:r>
+        <w:t xml:space="preserve"> necessita melhoria</w:t>
+      </w:r>
+      <w:r>
+        <w:t>.  Apresentar na tabela de planos de negócios o plano (</w:t>
+      </w:r>
+      <w:r>
+        <w:rPr>
+          <w:color w:val="FF0000"/>
+        </w:rPr>
+        <w:t>nome do plano</w:t>
+      </w:r>
+      <w:r>
+        <w:rPr>
+          <w:color w:val="FF0000"/>
+        </w:rPr>
+        <w:t>2</w:t>
+      </w:r>
+      <w:r>
+        <w:t>) e mostrar o st</w:t>
+      </w:r>
+      <w:r>
+        <w:t>atus como “Necessita melhoria</w:t>
+      </w:r>
+      <w:r>
+        <w:t>”.</w:t>
+      </w:r>
+    </w:p>
+    <w:p>
+      <w:pPr>
+        <w:rPr>
+          <w:i/>
+        </w:rPr>
+      </w:pPr>
+      <w:r>
+        <w:rPr>
+          <w:i/>
+        </w:rPr>
+        <w:t>MPG 54 – Design do Resultado</w:t>
+      </w:r>
+    </w:p>
+    <w:p>
+      <w:pPr>
+        <w:numPr>
+          <w:ilvl w:val="0"/>
+          <w:numId w:val="1"/>
+        </w:numPr>
+        <w:ind w:left="720" w:hanging="360"/>
+        <w:rPr>
+          <w:rFonts w:ascii="Calibri" w:eastAsia="Calibri" w:hAnsi="Calibri" w:cs="Calibri"/>
+          <w:b/>
+        </w:rPr>
+      </w:pPr>
+      <w:r>
+        <w:rPr>
+          <w:rFonts w:ascii="Calibri" w:eastAsia="Calibri" w:hAnsi="Calibri" w:cs="Calibri"/>
+          <w:b/>
+        </w:rPr>
+        <w:t xml:space="preserve">Usuário empreendedor </w:t>
+      </w:r>
+      <w:proofErr w:type="gramStart"/>
+      <w:r>
+        <w:rPr>
+          <w:rFonts w:ascii="Calibri" w:eastAsia="Calibri" w:hAnsi="Calibri" w:cs="Calibri"/>
+          <w:b/>
+        </w:rPr>
+        <w:t>1</w:t>
+      </w:r>
+      <w:proofErr w:type="gramEnd"/>
+      <w:r>
+        <w:rPr>
+          <w:rFonts w:ascii="Calibri" w:eastAsia="Calibri" w:hAnsi="Calibri" w:cs="Calibri"/>
+          <w:b/>
+        </w:rPr>
+        <w:t>:</w:t>
+      </w:r>
+    </w:p>
+    <w:p>
+      <w:pPr>
+        <w:ind w:left="360"/>
+      </w:pPr>
+      <w:r>
+        <w:t xml:space="preserve">- Apresentar tabela </w:t>
+      </w:r>
+      <w:r>
+        <w:t>de plano</w:t>
+      </w:r>
+      <w:r>
+        <w:t>s com o plano pré-avaliado pelo gerente</w:t>
+      </w:r>
+      <w:r>
+        <w:t xml:space="preserve"> (</w:t>
+      </w:r>
+      <w:r>
+        <w:rPr>
+          <w:color w:val="FF0000"/>
+        </w:rPr>
+        <w:t>nome do plano2</w:t>
+      </w:r>
+      <w:r>
+        <w:t>) com status “Necessita melhoria”</w:t>
+      </w:r>
+      <w:r>
+        <w:t xml:space="preserve">. Abrir o plano e apresentar </w:t>
+      </w:r>
+      <w:r>
+        <w:t>o resultado do avaliador e a revisão do plano</w:t>
+      </w:r>
+      <w:r>
+        <w:t>.</w:t>
+      </w:r>
+    </w:p>
+    <w:p>
+      <w:pPr>
+        <w:ind w:left="360"/>
+      </w:pPr>
+      <w:r>
+        <w:lastRenderedPageBreak/>
+        <w:t xml:space="preserve">- Abrir um plano com o status aprovado e apresentar o resultado do avaliador e a revisão do plano. </w:t>
+      </w:r>
+    </w:p>
+    <w:p>
+      <w:pPr>
+        <w:ind w:left="360"/>
+      </w:pPr>
+      <w:r>
+        <w:t xml:space="preserve">- Abrir um plano com o status reprovado e apresentar o resultado do avaliador. </w:t>
+      </w:r>
+    </w:p>
+    <w:p>
+      <w:pPr>
+        <w:ind w:left="360"/>
+      </w:pPr>
+    </w:p>
+    <w:p>
+      <w:pPr>
+        <w:ind w:left="360"/>
+      </w:pPr>
+    </w:p>
+    <w:p>
+      <w:pPr>
+        <w:ind w:left="360"/>
+      </w:pPr>
+    </w:p>
+    <w:p/>
     <w:sectPr>
       <w:pgSz w:w="11906" w:h="16838"/>
       <w:pgMar w:top="1417" w:right="1701" w:bottom="1417" w:left="1701" w:header="708" w:footer="708" w:gutter="0"/>
@@ -392,6 +935,17 @@
     <w:semiHidden/>
     <w:unhideWhenUsed/>
   </w:style>
+  <w:style w:type="paragraph" w:styleId="PargrafodaLista">
+    <w:name w:val="List Paragraph"/>
+    <w:basedOn w:val="Normal"/>
+    <w:uiPriority w:val="34"/>
+    <w:qFormat/>
+    <w:rsid w:val="009F7AB8"/>
+    <w:pPr>
+      <w:ind w:left="720"/>
+      <w:contextualSpacing/>
+    </w:pPr>
+  </w:style>
 </w:styles>
 </file>
 
@@ -586,6 +1140,17 @@
     <w:uiPriority w:val="99"/>
     <w:semiHidden/>
     <w:unhideWhenUsed/>
+  </w:style>
+  <w:style w:type="paragraph" w:styleId="PargrafodaLista">
+    <w:name w:val="List Paragraph"/>
+    <w:basedOn w:val="Normal"/>
+    <w:uiPriority w:val="34"/>
+    <w:qFormat/>
+    <w:rsid w:val="009F7AB8"/>
+    <w:pPr>
+      <w:ind w:left="720"/>
+      <w:contextualSpacing/>
+    </w:pPr>
   </w:style>
 </w:styles>
 </file>

</xml_diff>